<commit_message>
Revert "Revert "Adding corrections""
This reverts commit 9c1c76781fa83fdc662e8ee61d184b801d621fa9.
</commit_message>
<xml_diff>
--- a/Setting up Jhipster project.docx
+++ b/Setting up Jhipster project.docx
@@ -63,8 +63,6 @@
           <w:rFonts w:ascii="Calibri" w:eastAsia="Times New Roman" w:hAnsi="Calibri" w:cs="Calibri"/>
         </w:rPr>
       </w:pPr>
-      <w:bookmarkStart w:id="0" w:name="_GoBack"/>
-      <w:bookmarkEnd w:id="0"/>
     </w:p>
     <w:p>
       <w:pPr>
@@ -328,21 +326,19 @@
         <w:rPr>
           <w:rFonts w:ascii="Calibri" w:eastAsia="Times New Roman" w:hAnsi="Calibri" w:cs="Calibri"/>
         </w:rPr>
-        <w:t xml:space="preserve"> </w:t>
-      </w:r>
-      <w:proofErr w:type="spellStart"/>
-      <w:r>
-        <w:rPr>
-          <w:rFonts w:ascii="Calibri" w:eastAsia="Times New Roman" w:hAnsi="Calibri" w:cs="Calibri"/>
-        </w:rPr>
-        <w:t>hackthon</w:t>
-      </w:r>
-      <w:proofErr w:type="spellEnd"/>
-      <w:r>
-        <w:rPr>
-          <w:rFonts w:ascii="Calibri" w:eastAsia="Times New Roman" w:hAnsi="Calibri" w:cs="Calibri"/>
-        </w:rPr>
-        <w:t xml:space="preserve">, cd hackathon, </w:t>
+        <w:t xml:space="preserve"> hack</w:t>
+      </w:r>
+      <w:r>
+        <w:rPr>
+          <w:rFonts w:ascii="Calibri" w:eastAsia="Times New Roman" w:hAnsi="Calibri" w:cs="Calibri"/>
+        </w:rPr>
+        <w:t>a</w:t>
+      </w:r>
+      <w:r>
+        <w:rPr>
+          <w:rFonts w:ascii="Calibri" w:eastAsia="Times New Roman" w:hAnsi="Calibri" w:cs="Calibri"/>
+        </w:rPr>
+        <w:t xml:space="preserve">thon, cd hackathon, </w:t>
       </w:r>
       <w:proofErr w:type="spellStart"/>
       <w:r>
@@ -717,6 +713,8 @@
         </w:rPr>
         <w:t>No</w:t>
       </w:r>
+      <w:bookmarkStart w:id="0" w:name="_GoBack"/>
+      <w:bookmarkEnd w:id="0"/>
     </w:p>
     <w:p>
       <w:pPr>
@@ -797,6 +795,12 @@
         </w:rPr>
         <w:t>None (skip all)</w:t>
       </w:r>
+      <w:r>
+        <w:rPr>
+          <w:rFonts w:ascii="Calibri" w:eastAsia="Times New Roman" w:hAnsi="Calibri" w:cs="Calibri"/>
+        </w:rPr>
+        <w:t xml:space="preserve"> – Press Enter to skip all</w:t>
+      </w:r>
     </w:p>
     <w:p>
       <w:pPr>
@@ -835,7 +839,7 @@
         <w:rPr>
           <w:rFonts w:ascii="Calibri" w:eastAsia="Times New Roman" w:hAnsi="Calibri" w:cs="Calibri"/>
         </w:rPr>
-        <w:t>Angular version 1.x</w:t>
+        <w:t>&lt;your choice&gt;</w:t>
       </w:r>
     </w:p>
     <w:p>

</xml_diff>